<commit_message>
Segunda versión de documentos y software
</commit_message>
<xml_diff>
--- a/CrearGIT.docx
+++ b/CrearGIT.docx
@@ -1431,8 +1431,6 @@
           <w:lang w:val="es-CO"/>
         </w:rPr>
       </w:pPr>
-      <w:bookmarkStart w:id="0" w:name="_GoBack"/>
-      <w:bookmarkEnd w:id="0"/>
       <w:r>
         <w:rPr>
           <w:rFonts w:ascii="Garamond" w:hAnsi="Garamond"/>
@@ -1611,8 +1609,18 @@
           <w:color w:val="4472C4" w:themeColor="accent1"/>
           <w:lang w:val="es-CO"/>
         </w:rPr>
-        <w:t xml:space="preserve"> status</w:t>
-      </w:r>
+        <w:t xml:space="preserve"> </w:t>
+      </w:r>
+      <w:proofErr w:type="gramStart"/>
+      <w:r>
+        <w:rPr>
+          <w:rFonts w:ascii="Garamond" w:hAnsi="Garamond"/>
+          <w:color w:val="4472C4" w:themeColor="accent1"/>
+          <w:lang w:val="es-CO"/>
+        </w:rPr>
+        <w:t>status</w:t>
+      </w:r>
+      <w:proofErr w:type="gramEnd"/>
     </w:p>
     <w:p>
       <w:pPr>
@@ -2300,6 +2308,99 @@
           <w:lang w:val="es-CO"/>
         </w:rPr>
         <w:t>)</w:t>
+      </w:r>
+    </w:p>
+    <w:p>
+      <w:pPr>
+        <w:rPr>
+          <w:rFonts w:ascii="Garamond" w:hAnsi="Garamond"/>
+          <w:lang w:val="es-CO"/>
+        </w:rPr>
+      </w:pPr>
+    </w:p>
+    <w:p>
+      <w:pPr>
+        <w:rPr>
+          <w:rFonts w:ascii="Garamond" w:hAnsi="Garamond"/>
+        </w:rPr>
+      </w:pPr>
+      <w:proofErr w:type="spellStart"/>
+      <w:r>
+        <w:rPr>
+          <w:rFonts w:ascii="Garamond" w:hAnsi="Garamond"/>
+        </w:rPr>
+        <w:t>En</w:t>
+      </w:r>
+      <w:proofErr w:type="spellEnd"/>
+      <w:r>
+        <w:rPr>
+          <w:rFonts w:ascii="Garamond" w:hAnsi="Garamond"/>
+        </w:rPr>
+        <w:t>: C:\Users</w:t>
+      </w:r>
+      <w:r>
+        <w:rPr>
+          <w:rFonts w:ascii="Garamond" w:hAnsi="Garamond"/>
+        </w:rPr>
+        <w:t>\JULIAN DARIO\Python_Django_Projects</w:t>
+      </w:r>
+      <w:bookmarkStart w:id="0" w:name="_GoBack"/>
+      <w:bookmarkEnd w:id="0"/>
+    </w:p>
+    <w:p>
+      <w:pPr>
+        <w:rPr>
+          <w:rFonts w:ascii="Garamond" w:hAnsi="Garamond"/>
+        </w:rPr>
+      </w:pPr>
+      <w:r>
+        <w:rPr>
+          <w:rFonts w:ascii="Garamond" w:hAnsi="Garamond"/>
+        </w:rPr>
+        <w:t xml:space="preserve">python -m </w:t>
+      </w:r>
+      <w:proofErr w:type="spellStart"/>
+      <w:r>
+        <w:rPr>
+          <w:rFonts w:ascii="Garamond" w:hAnsi="Garamond"/>
+        </w:rPr>
+        <w:t>venv</w:t>
+      </w:r>
+      <w:proofErr w:type="spellEnd"/>
+      <w:r>
+        <w:rPr>
+          <w:rFonts w:ascii="Garamond" w:hAnsi="Garamond"/>
+        </w:rPr>
+        <w:t xml:space="preserve"> </w:t>
+      </w:r>
+      <w:proofErr w:type="spellStart"/>
+      <w:r>
+        <w:rPr>
+          <w:rFonts w:ascii="Garamond" w:hAnsi="Garamond"/>
+        </w:rPr>
+        <w:t>myenv</w:t>
+      </w:r>
+      <w:proofErr w:type="spellEnd"/>
+    </w:p>
+    <w:p>
+      <w:pPr>
+        <w:rPr>
+          <w:rFonts w:ascii="Garamond" w:hAnsi="Garamond"/>
+        </w:rPr>
+      </w:pPr>
+      <w:proofErr w:type="spellStart"/>
+      <w:r>
+        <w:rPr>
+          <w:rFonts w:ascii="Garamond" w:hAnsi="Garamond"/>
+        </w:rPr>
+        <w:t>myenv</w:t>
+      </w:r>
+      <w:proofErr w:type="spellEnd"/>
+      <w:r>
+        <w:rPr>
+          <w:rFonts w:ascii="Garamond" w:hAnsi="Garamond"/>
+        </w:rPr>
+        <w:t>/Scripts/activate</w:t>
       </w:r>
     </w:p>
     <w:sectPr>

</xml_diff>